<commit_message>
added Q to agenda
</commit_message>
<xml_diff>
--- a/Meeting Notes/Week 6/Meeting Wk6 Agenda.docx
+++ b/Meeting Notes/Week 6/Meeting Wk6 Agenda.docx
@@ -82,11 +82,50 @@
       </w:r>
     </w:p>
     <w:p>
+      <w:pPr>
+        <w:pStyle w:val="ListParagraph"/>
+        <w:numPr>
+          <w:ilvl w:val="0"/>
+          <w:numId w:val="3"/>
+        </w:numPr>
+      </w:pPr>
+      <w:r>
+        <w:t>Should we use MySQL in conjunction with Node.js or will this have to be changed? (Q posed by Raymond on Slack)</w:t>
+      </w:r>
+    </w:p>
+    <w:p>
+      <w:pPr>
+        <w:pStyle w:val="ListParagraph"/>
+        <w:numPr>
+          <w:ilvl w:val="1"/>
+          <w:numId w:val="3"/>
+        </w:numPr>
+      </w:pPr>
+      <w:hyperlink r:id="rId7" w:history="1">
+        <w:r>
+          <w:rPr>
+            <w:rStyle w:val="Hyperlink"/>
+          </w:rPr>
+          <w:t>https://www.w3schools.com/nodejs/nodejs_mysql.asp</w:t>
+        </w:r>
+      </w:hyperlink>
+      <w:r>
+        <w:t xml:space="preserve"> - Look at this link (Michael)</w:t>
+      </w:r>
+    </w:p>
+    <w:p>
+      <w:pPr>
+        <w:pStyle w:val="ListParagraph"/>
+        <w:numPr>
+          <w:ilvl w:val="0"/>
+          <w:numId w:val="3"/>
+        </w:numPr>
+      </w:pPr>
       <w:bookmarkStart w:id="0" w:name="_GoBack"/>
       <w:bookmarkEnd w:id="0"/>
     </w:p>
     <w:sectPr>
-      <w:headerReference w:type="default" r:id="rId7"/>
+      <w:headerReference w:type="default" r:id="rId8"/>
       <w:pgSz w:w="11906" w:h="16838"/>
       <w:pgMar w:top="1440" w:right="1440" w:bottom="1440" w:left="1440" w:header="708" w:footer="708" w:gutter="0"/>
       <w:cols w:space="708"/>
@@ -360,6 +399,92 @@
     </w:lvl>
   </w:abstractNum>
   <w:abstractNum w:abstractNumId="1" w15:restartNumberingAfterBreak="0">
+    <w:nsid w:val="407621BE"/>
+    <w:multiLevelType w:val="hybridMultilevel"/>
+    <w:tmpl w:val="37AE938E"/>
+    <w:lvl w:ilvl="0" w:tplc="0C09000F">
+      <w:start w:val="1"/>
+      <w:numFmt w:val="decimal"/>
+      <w:lvlText w:val="%1."/>
+      <w:lvlJc w:val="left"/>
+      <w:pPr>
+        <w:ind w:left="720" w:hanging="360"/>
+      </w:pPr>
+    </w:lvl>
+    <w:lvl w:ilvl="1" w:tplc="0C090019">
+      <w:start w:val="1"/>
+      <w:numFmt w:val="lowerLetter"/>
+      <w:lvlText w:val="%2."/>
+      <w:lvlJc w:val="left"/>
+      <w:pPr>
+        <w:ind w:left="1440" w:hanging="360"/>
+      </w:pPr>
+    </w:lvl>
+    <w:lvl w:ilvl="2" w:tplc="0C09001B" w:tentative="1">
+      <w:start w:val="1"/>
+      <w:numFmt w:val="lowerRoman"/>
+      <w:lvlText w:val="%3."/>
+      <w:lvlJc w:val="right"/>
+      <w:pPr>
+        <w:ind w:left="2160" w:hanging="180"/>
+      </w:pPr>
+    </w:lvl>
+    <w:lvl w:ilvl="3" w:tplc="0C09000F" w:tentative="1">
+      <w:start w:val="1"/>
+      <w:numFmt w:val="decimal"/>
+      <w:lvlText w:val="%4."/>
+      <w:lvlJc w:val="left"/>
+      <w:pPr>
+        <w:ind w:left="2880" w:hanging="360"/>
+      </w:pPr>
+    </w:lvl>
+    <w:lvl w:ilvl="4" w:tplc="0C090019" w:tentative="1">
+      <w:start w:val="1"/>
+      <w:numFmt w:val="lowerLetter"/>
+      <w:lvlText w:val="%5."/>
+      <w:lvlJc w:val="left"/>
+      <w:pPr>
+        <w:ind w:left="3600" w:hanging="360"/>
+      </w:pPr>
+    </w:lvl>
+    <w:lvl w:ilvl="5" w:tplc="0C09001B" w:tentative="1">
+      <w:start w:val="1"/>
+      <w:numFmt w:val="lowerRoman"/>
+      <w:lvlText w:val="%6."/>
+      <w:lvlJc w:val="right"/>
+      <w:pPr>
+        <w:ind w:left="4320" w:hanging="180"/>
+      </w:pPr>
+    </w:lvl>
+    <w:lvl w:ilvl="6" w:tplc="0C09000F" w:tentative="1">
+      <w:start w:val="1"/>
+      <w:numFmt w:val="decimal"/>
+      <w:lvlText w:val="%7."/>
+      <w:lvlJc w:val="left"/>
+      <w:pPr>
+        <w:ind w:left="5040" w:hanging="360"/>
+      </w:pPr>
+    </w:lvl>
+    <w:lvl w:ilvl="7" w:tplc="0C090019" w:tentative="1">
+      <w:start w:val="1"/>
+      <w:numFmt w:val="lowerLetter"/>
+      <w:lvlText w:val="%8."/>
+      <w:lvlJc w:val="left"/>
+      <w:pPr>
+        <w:ind w:left="5760" w:hanging="360"/>
+      </w:pPr>
+    </w:lvl>
+    <w:lvl w:ilvl="8" w:tplc="0C09001B" w:tentative="1">
+      <w:start w:val="1"/>
+      <w:numFmt w:val="lowerRoman"/>
+      <w:lvlText w:val="%9."/>
+      <w:lvlJc w:val="right"/>
+      <w:pPr>
+        <w:ind w:left="6480" w:hanging="180"/>
+      </w:pPr>
+    </w:lvl>
+  </w:abstractNum>
+  <w:abstractNum w:abstractNumId="2" w15:restartNumberingAfterBreak="0">
     <w:nsid w:val="7D713122"/>
     <w:multiLevelType w:val="hybridMultilevel"/>
     <w:tmpl w:val="80744E9C"/>
@@ -452,6 +577,9 @@
     <w:abstractNumId w:val="0"/>
   </w:num>
   <w:num w:numId="2">
+    <w:abstractNumId w:val="2"/>
+  </w:num>
+  <w:num w:numId="3">
     <w:abstractNumId w:val="1"/>
   </w:num>
 </w:numbering>
@@ -933,6 +1061,17 @@
       <w:contextualSpacing/>
     </w:pPr>
   </w:style>
+  <w:style w:type="character" w:styleId="Hyperlink">
+    <w:name w:val="Hyperlink"/>
+    <w:basedOn w:val="DefaultParagraphFont"/>
+    <w:uiPriority w:val="99"/>
+    <w:unhideWhenUsed/>
+    <w:rsid w:val="008C41A8"/>
+    <w:rPr>
+      <w:color w:val="0563C1" w:themeColor="hyperlink"/>
+      <w:u w:val="single"/>
+    </w:rPr>
+  </w:style>
 </w:styles>
 </file>
 
@@ -1047,6 +1186,7 @@
     <w:rsidRoot w:val="0010362E"/>
     <w:rsid w:val="0010362E"/>
     <w:rsid w:val="00182687"/>
+    <w:rsid w:val="001D7484"/>
     <w:rsid w:val="00274D8C"/>
     <w:rsid w:val="004F0DB2"/>
     <w:rsid w:val="00B42554"/>

</xml_diff>

<commit_message>
Added another solution to meeting minutes
</commit_message>
<xml_diff>
--- a/Meeting Notes/Week 6/Meeting Wk6 Agenda.docx
+++ b/Meeting Notes/Week 6/Meeting Wk6 Agenda.docx
@@ -1,6 +1,6 @@
 
 <file path=word/document.xml><?xml version="1.0" encoding="utf-8"?>
-<w:document xmlns:wpc="http://schemas.microsoft.com/office/word/2010/wordprocessingCanvas" xmlns:mc="http://schemas.openxmlformats.org/markup-compatibility/2006" xmlns:o="urn:schemas-microsoft-com:office:office" xmlns:r="http://schemas.openxmlformats.org/officeDocument/2006/relationships" xmlns:m="http://schemas.openxmlformats.org/officeDocument/2006/math" xmlns:v="urn:schemas-microsoft-com:vml" xmlns:wp14="http://schemas.microsoft.com/office/word/2010/wordprocessingDrawing" xmlns:wp="http://schemas.openxmlformats.org/drawingml/2006/wordprocessingDrawing" xmlns:w10="urn:schemas-microsoft-com:office:word" xmlns:w="http://schemas.openxmlformats.org/wordprocessingml/2006/main" xmlns:w14="http://schemas.microsoft.com/office/word/2010/wordml" xmlns:w15="http://schemas.microsoft.com/office/word/2012/wordml" xmlns:wpg="http://schemas.microsoft.com/office/word/2010/wordprocessingGroup" xmlns:wpi="http://schemas.microsoft.com/office/word/2010/wordprocessingInk" xmlns:wne="http://schemas.microsoft.com/office/word/2006/wordml" xmlns:wps="http://schemas.microsoft.com/office/word/2010/wordprocessingShape" mc:Ignorable="w14 w15 wp14">
+<w:document xmlns:wpc="http://schemas.microsoft.com/office/word/2010/wordprocessingCanvas" xmlns:cx="http://schemas.microsoft.com/office/drawing/2014/chartex" xmlns:cx1="http://schemas.microsoft.com/office/drawing/2015/9/8/chartex" xmlns:cx2="http://schemas.microsoft.com/office/drawing/2015/10/21/chartex" xmlns:cx3="http://schemas.microsoft.com/office/drawing/2016/5/9/chartex" xmlns:cx4="http://schemas.microsoft.com/office/drawing/2016/5/10/chartex" xmlns:cx5="http://schemas.microsoft.com/office/drawing/2016/5/11/chartex" xmlns:cx6="http://schemas.microsoft.com/office/drawing/2016/5/12/chartex" xmlns:cx7="http://schemas.microsoft.com/office/drawing/2016/5/13/chartex" xmlns:cx8="http://schemas.microsoft.com/office/drawing/2016/5/14/chartex" xmlns:mc="http://schemas.openxmlformats.org/markup-compatibility/2006" xmlns:aink="http://schemas.microsoft.com/office/drawing/2016/ink" xmlns:am3d="http://schemas.microsoft.com/office/drawing/2017/model3d" xmlns:o="urn:schemas-microsoft-com:office:office" xmlns:r="http://schemas.openxmlformats.org/officeDocument/2006/relationships" xmlns:m="http://schemas.openxmlformats.org/officeDocument/2006/math" xmlns:v="urn:schemas-microsoft-com:vml" xmlns:wp14="http://schemas.microsoft.com/office/word/2010/wordprocessingDrawing" xmlns:wp="http://schemas.openxmlformats.org/drawingml/2006/wordprocessingDrawing" xmlns:w10="urn:schemas-microsoft-com:office:word" xmlns:w="http://schemas.openxmlformats.org/wordprocessingml/2006/main" xmlns:w14="http://schemas.microsoft.com/office/word/2010/wordml" xmlns:w15="http://schemas.microsoft.com/office/word/2012/wordml" xmlns:w16cid="http://schemas.microsoft.com/office/word/2016/wordml/cid" xmlns:w16se="http://schemas.microsoft.com/office/word/2015/wordml/symex" xmlns:wpg="http://schemas.microsoft.com/office/word/2010/wordprocessingGroup" xmlns:wpi="http://schemas.microsoft.com/office/word/2010/wordprocessingInk" xmlns:wne="http://schemas.microsoft.com/office/word/2006/wordml" xmlns:wps="http://schemas.microsoft.com/office/word/2010/wordprocessingShape" mc:Ignorable="w14 w15 w16se w16cid wp14">
   <w:body>
     <w:p>
       <w:pPr>
@@ -162,13 +162,23 @@
       <w:pPr>
         <w:pStyle w:val="ListParagraph"/>
         <w:numPr>
-          <w:ilvl w:val="0"/>
+          <w:ilvl w:val="2"/>
           <w:numId w:val="3"/>
         </w:numPr>
       </w:pPr>
-      <w:r>
-        <w:t>Chen to demonstrate UI additions and group to provide input and constructive criticism and suggestions</w:t>
-      </w:r>
+      <w:hyperlink r:id="rId9" w:history="1">
+        <w:r>
+          <w:rPr>
+            <w:rStyle w:val="Hyperlink"/>
+          </w:rPr>
+          <w:t>https://www.w3schools.com/nodejs/nodejs_uploadfiles.asp</w:t>
+        </w:r>
+      </w:hyperlink>
+      <w:r>
+        <w:t xml:space="preserve"> </w:t>
+      </w:r>
+      <w:bookmarkStart w:id="0" w:name="_GoBack"/>
+      <w:bookmarkEnd w:id="0"/>
     </w:p>
     <w:p>
       <w:pPr>
@@ -179,7 +189,7 @@
         </w:numPr>
       </w:pPr>
       <w:r>
-        <w:t xml:space="preserve">Final database table scheme confirmation. </w:t>
+        <w:t>Chen to demonstrate UI additions and group to provide input and constructive criticism and suggestions</w:t>
       </w:r>
     </w:p>
     <w:p>
@@ -191,6 +201,18 @@
         </w:numPr>
       </w:pPr>
       <w:r>
+        <w:t xml:space="preserve">Final database table scheme confirmation. </w:t>
+      </w:r>
+    </w:p>
+    <w:p>
+      <w:pPr>
+        <w:pStyle w:val="ListParagraph"/>
+        <w:numPr>
+          <w:ilvl w:val="0"/>
+          <w:numId w:val="3"/>
+        </w:numPr>
+      </w:pPr>
+      <w:r>
         <w:t>How Does Everyone Feel about using already made code? (</w:t>
       </w:r>
       <w:proofErr w:type="spellStart"/>
@@ -199,18 +221,8 @@
       </w:r>
       <w:proofErr w:type="spellEnd"/>
       <w:r>
-        <w:t xml:space="preserve"> libraries </w:t>
-      </w:r>
-      <w:proofErr w:type="spellStart"/>
-      <w:r>
-        <w:t>etc</w:t>
-      </w:r>
-      <w:proofErr w:type="spellEnd"/>
-      <w:r>
-        <w:t>)</w:t>
-      </w:r>
-      <w:bookmarkStart w:id="0" w:name="_GoBack"/>
-      <w:bookmarkEnd w:id="0"/>
+        <w:t xml:space="preserve"> libraries etc)</w:t>
+      </w:r>
     </w:p>
     <w:p>
       <w:pPr>
@@ -233,7 +245,7 @@
       </w:r>
     </w:p>
     <w:sectPr>
-      <w:headerReference w:type="default" r:id="rId9"/>
+      <w:headerReference w:type="default" r:id="rId10"/>
       <w:pgSz w:w="11906" w:h="16838"/>
       <w:pgMar w:top="1440" w:right="1440" w:bottom="1440" w:left="1440" w:header="708" w:footer="708" w:gutter="0"/>
       <w:cols w:space="708"/>
@@ -244,7 +256,7 @@
 </file>
 
 <file path=word/endnotes.xml><?xml version="1.0" encoding="utf-8"?>
-<w:endnotes xmlns:wpc="http://schemas.microsoft.com/office/word/2010/wordprocessingCanvas" xmlns:mc="http://schemas.openxmlformats.org/markup-compatibility/2006" xmlns:o="urn:schemas-microsoft-com:office:office" xmlns:r="http://schemas.openxmlformats.org/officeDocument/2006/relationships" xmlns:m="http://schemas.openxmlformats.org/officeDocument/2006/math" xmlns:v="urn:schemas-microsoft-com:vml" xmlns:wp14="http://schemas.microsoft.com/office/word/2010/wordprocessingDrawing" xmlns:wp="http://schemas.openxmlformats.org/drawingml/2006/wordprocessingDrawing" xmlns:w10="urn:schemas-microsoft-com:office:word" xmlns:w="http://schemas.openxmlformats.org/wordprocessingml/2006/main" xmlns:w14="http://schemas.microsoft.com/office/word/2010/wordml" xmlns:w15="http://schemas.microsoft.com/office/word/2012/wordml" xmlns:wpg="http://schemas.microsoft.com/office/word/2010/wordprocessingGroup" xmlns:wpi="http://schemas.microsoft.com/office/word/2010/wordprocessingInk" xmlns:wne="http://schemas.microsoft.com/office/word/2006/wordml" xmlns:wps="http://schemas.microsoft.com/office/word/2010/wordprocessingShape" mc:Ignorable="w14 w15 wp14">
+<w:endnotes xmlns:wpc="http://schemas.microsoft.com/office/word/2010/wordprocessingCanvas" xmlns:cx="http://schemas.microsoft.com/office/drawing/2014/chartex" xmlns:cx1="http://schemas.microsoft.com/office/drawing/2015/9/8/chartex" xmlns:cx2="http://schemas.microsoft.com/office/drawing/2015/10/21/chartex" xmlns:cx3="http://schemas.microsoft.com/office/drawing/2016/5/9/chartex" xmlns:cx4="http://schemas.microsoft.com/office/drawing/2016/5/10/chartex" xmlns:cx5="http://schemas.microsoft.com/office/drawing/2016/5/11/chartex" xmlns:cx6="http://schemas.microsoft.com/office/drawing/2016/5/12/chartex" xmlns:cx7="http://schemas.microsoft.com/office/drawing/2016/5/13/chartex" xmlns:cx8="http://schemas.microsoft.com/office/drawing/2016/5/14/chartex" xmlns:mc="http://schemas.openxmlformats.org/markup-compatibility/2006" xmlns:aink="http://schemas.microsoft.com/office/drawing/2016/ink" xmlns:am3d="http://schemas.microsoft.com/office/drawing/2017/model3d" xmlns:o="urn:schemas-microsoft-com:office:office" xmlns:r="http://schemas.openxmlformats.org/officeDocument/2006/relationships" xmlns:m="http://schemas.openxmlformats.org/officeDocument/2006/math" xmlns:v="urn:schemas-microsoft-com:vml" xmlns:wp14="http://schemas.microsoft.com/office/word/2010/wordprocessingDrawing" xmlns:wp="http://schemas.openxmlformats.org/drawingml/2006/wordprocessingDrawing" xmlns:w10="urn:schemas-microsoft-com:office:word" xmlns:w="http://schemas.openxmlformats.org/wordprocessingml/2006/main" xmlns:w14="http://schemas.microsoft.com/office/word/2010/wordml" xmlns:w15="http://schemas.microsoft.com/office/word/2012/wordml" xmlns:w16cid="http://schemas.microsoft.com/office/word/2016/wordml/cid" xmlns:w16se="http://schemas.microsoft.com/office/word/2015/wordml/symex" xmlns:wpg="http://schemas.microsoft.com/office/word/2010/wordprocessingGroup" xmlns:wpi="http://schemas.microsoft.com/office/word/2010/wordprocessingInk" xmlns:wne="http://schemas.microsoft.com/office/word/2006/wordml" xmlns:wps="http://schemas.microsoft.com/office/word/2010/wordprocessingShape" mc:Ignorable="w14 w15 w16se w16cid wp14">
   <w:endnote w:type="separator" w:id="-1">
     <w:p>
       <w:pPr>
@@ -269,7 +281,7 @@
 </file>
 
 <file path=word/footnotes.xml><?xml version="1.0" encoding="utf-8"?>
-<w:footnotes xmlns:wpc="http://schemas.microsoft.com/office/word/2010/wordprocessingCanvas" xmlns:mc="http://schemas.openxmlformats.org/markup-compatibility/2006" xmlns:o="urn:schemas-microsoft-com:office:office" xmlns:r="http://schemas.openxmlformats.org/officeDocument/2006/relationships" xmlns:m="http://schemas.openxmlformats.org/officeDocument/2006/math" xmlns:v="urn:schemas-microsoft-com:vml" xmlns:wp14="http://schemas.microsoft.com/office/word/2010/wordprocessingDrawing" xmlns:wp="http://schemas.openxmlformats.org/drawingml/2006/wordprocessingDrawing" xmlns:w10="urn:schemas-microsoft-com:office:word" xmlns:w="http://schemas.openxmlformats.org/wordprocessingml/2006/main" xmlns:w14="http://schemas.microsoft.com/office/word/2010/wordml" xmlns:w15="http://schemas.microsoft.com/office/word/2012/wordml" xmlns:wpg="http://schemas.microsoft.com/office/word/2010/wordprocessingGroup" xmlns:wpi="http://schemas.microsoft.com/office/word/2010/wordprocessingInk" xmlns:wne="http://schemas.microsoft.com/office/word/2006/wordml" xmlns:wps="http://schemas.microsoft.com/office/word/2010/wordprocessingShape" mc:Ignorable="w14 w15 wp14">
+<w:footnotes xmlns:wpc="http://schemas.microsoft.com/office/word/2010/wordprocessingCanvas" xmlns:cx="http://schemas.microsoft.com/office/drawing/2014/chartex" xmlns:cx1="http://schemas.microsoft.com/office/drawing/2015/9/8/chartex" xmlns:cx2="http://schemas.microsoft.com/office/drawing/2015/10/21/chartex" xmlns:cx3="http://schemas.microsoft.com/office/drawing/2016/5/9/chartex" xmlns:cx4="http://schemas.microsoft.com/office/drawing/2016/5/10/chartex" xmlns:cx5="http://schemas.microsoft.com/office/drawing/2016/5/11/chartex" xmlns:cx6="http://schemas.microsoft.com/office/drawing/2016/5/12/chartex" xmlns:cx7="http://schemas.microsoft.com/office/drawing/2016/5/13/chartex" xmlns:cx8="http://schemas.microsoft.com/office/drawing/2016/5/14/chartex" xmlns:mc="http://schemas.openxmlformats.org/markup-compatibility/2006" xmlns:aink="http://schemas.microsoft.com/office/drawing/2016/ink" xmlns:am3d="http://schemas.microsoft.com/office/drawing/2017/model3d" xmlns:o="urn:schemas-microsoft-com:office:office" xmlns:r="http://schemas.openxmlformats.org/officeDocument/2006/relationships" xmlns:m="http://schemas.openxmlformats.org/officeDocument/2006/math" xmlns:v="urn:schemas-microsoft-com:vml" xmlns:wp14="http://schemas.microsoft.com/office/word/2010/wordprocessingDrawing" xmlns:wp="http://schemas.openxmlformats.org/drawingml/2006/wordprocessingDrawing" xmlns:w10="urn:schemas-microsoft-com:office:word" xmlns:w="http://schemas.openxmlformats.org/wordprocessingml/2006/main" xmlns:w14="http://schemas.microsoft.com/office/word/2010/wordml" xmlns:w15="http://schemas.microsoft.com/office/word/2012/wordml" xmlns:w16cid="http://schemas.microsoft.com/office/word/2016/wordml/cid" xmlns:w16se="http://schemas.microsoft.com/office/word/2015/wordml/symex" xmlns:wpg="http://schemas.microsoft.com/office/word/2010/wordprocessingGroup" xmlns:wpi="http://schemas.microsoft.com/office/word/2010/wordprocessingInk" xmlns:wne="http://schemas.microsoft.com/office/word/2006/wordml" xmlns:wps="http://schemas.microsoft.com/office/word/2010/wordprocessingShape" mc:Ignorable="w14 w15 w16se w16cid wp14">
   <w:footnote w:type="separator" w:id="-1">
     <w:p>
       <w:pPr>
@@ -294,7 +306,7 @@
 </file>
 
 <file path=word/header1.xml><?xml version="1.0" encoding="utf-8"?>
-<w:hdr xmlns:wpc="http://schemas.microsoft.com/office/word/2010/wordprocessingCanvas" xmlns:mc="http://schemas.openxmlformats.org/markup-compatibility/2006" xmlns:o="urn:schemas-microsoft-com:office:office" xmlns:r="http://schemas.openxmlformats.org/officeDocument/2006/relationships" xmlns:m="http://schemas.openxmlformats.org/officeDocument/2006/math" xmlns:v="urn:schemas-microsoft-com:vml" xmlns:wp14="http://schemas.microsoft.com/office/word/2010/wordprocessingDrawing" xmlns:wp="http://schemas.openxmlformats.org/drawingml/2006/wordprocessingDrawing" xmlns:w10="urn:schemas-microsoft-com:office:word" xmlns:w="http://schemas.openxmlformats.org/wordprocessingml/2006/main" xmlns:w14="http://schemas.microsoft.com/office/word/2010/wordml" xmlns:w15="http://schemas.microsoft.com/office/word/2012/wordml" xmlns:wpg="http://schemas.microsoft.com/office/word/2010/wordprocessingGroup" xmlns:wpi="http://schemas.microsoft.com/office/word/2010/wordprocessingInk" xmlns:wne="http://schemas.microsoft.com/office/word/2006/wordml" xmlns:wps="http://schemas.microsoft.com/office/word/2010/wordprocessingShape" mc:Ignorable="w14 w15 wp14">
+<w:hdr xmlns:wpc="http://schemas.microsoft.com/office/word/2010/wordprocessingCanvas" xmlns:cx="http://schemas.microsoft.com/office/drawing/2014/chartex" xmlns:cx1="http://schemas.microsoft.com/office/drawing/2015/9/8/chartex" xmlns:cx2="http://schemas.microsoft.com/office/drawing/2015/10/21/chartex" xmlns:cx3="http://schemas.microsoft.com/office/drawing/2016/5/9/chartex" xmlns:cx4="http://schemas.microsoft.com/office/drawing/2016/5/10/chartex" xmlns:cx5="http://schemas.microsoft.com/office/drawing/2016/5/11/chartex" xmlns:cx6="http://schemas.microsoft.com/office/drawing/2016/5/12/chartex" xmlns:cx7="http://schemas.microsoft.com/office/drawing/2016/5/13/chartex" xmlns:cx8="http://schemas.microsoft.com/office/drawing/2016/5/14/chartex" xmlns:mc="http://schemas.openxmlformats.org/markup-compatibility/2006" xmlns:aink="http://schemas.microsoft.com/office/drawing/2016/ink" xmlns:am3d="http://schemas.microsoft.com/office/drawing/2017/model3d" xmlns:o="urn:schemas-microsoft-com:office:office" xmlns:r="http://schemas.openxmlformats.org/officeDocument/2006/relationships" xmlns:m="http://schemas.openxmlformats.org/officeDocument/2006/math" xmlns:v="urn:schemas-microsoft-com:vml" xmlns:wp14="http://schemas.microsoft.com/office/word/2010/wordprocessingDrawing" xmlns:wp="http://schemas.openxmlformats.org/drawingml/2006/wordprocessingDrawing" xmlns:w10="urn:schemas-microsoft-com:office:word" xmlns:w="http://schemas.openxmlformats.org/wordprocessingml/2006/main" xmlns:w14="http://schemas.microsoft.com/office/word/2010/wordml" xmlns:w15="http://schemas.microsoft.com/office/word/2012/wordml" xmlns:w16cid="http://schemas.microsoft.com/office/word/2016/wordml/cid" xmlns:w16se="http://schemas.microsoft.com/office/word/2015/wordml/symex" xmlns:wpg="http://schemas.microsoft.com/office/word/2010/wordprocessingGroup" xmlns:wpi="http://schemas.microsoft.com/office/word/2010/wordprocessingInk" xmlns:wne="http://schemas.microsoft.com/office/word/2006/wordml" xmlns:wps="http://schemas.microsoft.com/office/word/2010/wordprocessingShape" mc:Ignorable="w14 w15 w16se w16cid wp14">
   <w:sdt>
     <w:sdtPr>
       <w:rPr>
@@ -416,7 +428,7 @@
 </file>
 
 <file path=word/numbering.xml><?xml version="1.0" encoding="utf-8"?>
-<w:numbering xmlns:wpc="http://schemas.microsoft.com/office/word/2010/wordprocessingCanvas" xmlns:mc="http://schemas.openxmlformats.org/markup-compatibility/2006" xmlns:o="urn:schemas-microsoft-com:office:office" xmlns:r="http://schemas.openxmlformats.org/officeDocument/2006/relationships" xmlns:m="http://schemas.openxmlformats.org/officeDocument/2006/math" xmlns:v="urn:schemas-microsoft-com:vml" xmlns:wp14="http://schemas.microsoft.com/office/word/2010/wordprocessingDrawing" xmlns:wp="http://schemas.openxmlformats.org/drawingml/2006/wordprocessingDrawing" xmlns:w10="urn:schemas-microsoft-com:office:word" xmlns:w="http://schemas.openxmlformats.org/wordprocessingml/2006/main" xmlns:w14="http://schemas.microsoft.com/office/word/2010/wordml" xmlns:w15="http://schemas.microsoft.com/office/word/2012/wordml" xmlns:wpg="http://schemas.microsoft.com/office/word/2010/wordprocessingGroup" xmlns:wpi="http://schemas.microsoft.com/office/word/2010/wordprocessingInk" xmlns:wne="http://schemas.microsoft.com/office/word/2006/wordml" xmlns:wps="http://schemas.microsoft.com/office/word/2010/wordprocessingShape" mc:Ignorable="w14 w15 wp14">
+<w:numbering xmlns:wpc="http://schemas.microsoft.com/office/word/2010/wordprocessingCanvas" xmlns:cx="http://schemas.microsoft.com/office/drawing/2014/chartex" xmlns:cx1="http://schemas.microsoft.com/office/drawing/2015/9/8/chartex" xmlns:cx2="http://schemas.microsoft.com/office/drawing/2015/10/21/chartex" xmlns:cx3="http://schemas.microsoft.com/office/drawing/2016/5/9/chartex" xmlns:cx4="http://schemas.microsoft.com/office/drawing/2016/5/10/chartex" xmlns:cx5="http://schemas.microsoft.com/office/drawing/2016/5/11/chartex" xmlns:cx6="http://schemas.microsoft.com/office/drawing/2016/5/12/chartex" xmlns:cx7="http://schemas.microsoft.com/office/drawing/2016/5/13/chartex" xmlns:cx8="http://schemas.microsoft.com/office/drawing/2016/5/14/chartex" xmlns:mc="http://schemas.openxmlformats.org/markup-compatibility/2006" xmlns:aink="http://schemas.microsoft.com/office/drawing/2016/ink" xmlns:am3d="http://schemas.microsoft.com/office/drawing/2017/model3d" xmlns:o="urn:schemas-microsoft-com:office:office" xmlns:r="http://schemas.openxmlformats.org/officeDocument/2006/relationships" xmlns:m="http://schemas.openxmlformats.org/officeDocument/2006/math" xmlns:v="urn:schemas-microsoft-com:vml" xmlns:wp14="http://schemas.microsoft.com/office/word/2010/wordprocessingDrawing" xmlns:wp="http://schemas.openxmlformats.org/drawingml/2006/wordprocessingDrawing" xmlns:w10="urn:schemas-microsoft-com:office:word" xmlns:w="http://schemas.openxmlformats.org/wordprocessingml/2006/main" xmlns:w14="http://schemas.microsoft.com/office/word/2010/wordml" xmlns:w15="http://schemas.microsoft.com/office/word/2012/wordml" xmlns:w16cid="http://schemas.microsoft.com/office/word/2016/wordml/cid" xmlns:w16se="http://schemas.microsoft.com/office/word/2015/wordml/symex" xmlns:wpg="http://schemas.microsoft.com/office/word/2010/wordprocessingGroup" xmlns:wpi="http://schemas.microsoft.com/office/word/2010/wordprocessingInk" xmlns:wne="http://schemas.microsoft.com/office/word/2006/wordml" xmlns:wps="http://schemas.microsoft.com/office/word/2010/wordprocessingShape" mc:Ignorable="w14 w15 w16se w16cid wp14">
   <w:abstractNum w:abstractNumId="0" w15:restartNumberingAfterBreak="0">
     <w:nsid w:val="272E3DAB"/>
     <w:multiLevelType w:val="hybridMultilevel"/>
@@ -694,7 +706,7 @@
 </file>
 
 <file path=word/styles.xml><?xml version="1.0" encoding="utf-8"?>
-<w:styles xmlns:mc="http://schemas.openxmlformats.org/markup-compatibility/2006" xmlns:r="http://schemas.openxmlformats.org/officeDocument/2006/relationships" xmlns:w="http://schemas.openxmlformats.org/wordprocessingml/2006/main" xmlns:w14="http://schemas.microsoft.com/office/word/2010/wordml" xmlns:w15="http://schemas.microsoft.com/office/word/2012/wordml" mc:Ignorable="w14 w15">
+<w:styles xmlns:mc="http://schemas.openxmlformats.org/markup-compatibility/2006" xmlns:r="http://schemas.openxmlformats.org/officeDocument/2006/relationships" xmlns:w="http://schemas.openxmlformats.org/wordprocessingml/2006/main" xmlns:w14="http://schemas.microsoft.com/office/word/2010/wordml" xmlns:w15="http://schemas.microsoft.com/office/word/2012/wordml" xmlns:w16cid="http://schemas.microsoft.com/office/word/2016/wordml/cid" xmlns:w16se="http://schemas.microsoft.com/office/word/2015/wordml/symex" mc:Ignorable="w14 w15 w16se w16cid">
   <w:docDefaults>
     <w:rPrDefault>
       <w:rPr>
@@ -710,7 +722,7 @@
       </w:pPr>
     </w:pPrDefault>
   </w:docDefaults>
-  <w:latentStyles w:defLockedState="0" w:defUIPriority="99" w:defSemiHidden="0" w:defUnhideWhenUsed="0" w:defQFormat="0" w:count="371">
+  <w:latentStyles w:defLockedState="0" w:defUIPriority="99" w:defSemiHidden="0" w:defUnhideWhenUsed="0" w:defQFormat="0" w:count="375">
     <w:lsdException w:name="Normal" w:uiPriority="0" w:qFormat="1"/>
     <w:lsdException w:name="heading 1" w:uiPriority="9" w:qFormat="1"/>
     <w:lsdException w:name="heading 2" w:semiHidden="1" w:uiPriority="9" w:unhideWhenUsed="1" w:qFormat="1"/>
@@ -816,7 +828,6 @@
     <w:lsdException w:name="HTML Sample" w:semiHidden="1" w:unhideWhenUsed="1"/>
     <w:lsdException w:name="HTML Typewriter" w:semiHidden="1" w:unhideWhenUsed="1"/>
     <w:lsdException w:name="HTML Variable" w:semiHidden="1" w:unhideWhenUsed="1"/>
-    <w:lsdException w:name="Normal Table" w:semiHidden="1" w:unhideWhenUsed="1"/>
     <w:lsdException w:name="annotation subject" w:semiHidden="1" w:unhideWhenUsed="1"/>
     <w:lsdException w:name="No List" w:semiHidden="1" w:unhideWhenUsed="1"/>
     <w:lsdException w:name="Outline List 1" w:semiHidden="1" w:unhideWhenUsed="1"/>
@@ -860,10 +871,8 @@
     <w:lsdException w:name="Table Elegant" w:semiHidden="1" w:unhideWhenUsed="1"/>
     <w:lsdException w:name="Table Professional" w:semiHidden="1" w:unhideWhenUsed="1"/>
     <w:lsdException w:name="Table Subtle 1" w:semiHidden="1" w:unhideWhenUsed="1"/>
-    <w:lsdException w:name="Table Subtle 2" w:semiHidden="1" w:unhideWhenUsed="1"/>
     <w:lsdException w:name="Table Web 1" w:semiHidden="1" w:unhideWhenUsed="1"/>
     <w:lsdException w:name="Table Web 2" w:semiHidden="1" w:unhideWhenUsed="1"/>
-    <w:lsdException w:name="Table Web 3" w:semiHidden="1" w:unhideWhenUsed="1"/>
     <w:lsdException w:name="Balloon Text" w:semiHidden="1" w:unhideWhenUsed="1"/>
     <w:lsdException w:name="Table Grid" w:uiPriority="39"/>
     <w:lsdException w:name="Table Theme" w:semiHidden="1" w:unhideWhenUsed="1"/>
@@ -1082,6 +1091,10 @@
     <w:lsdException w:name="List Table 5 Dark Accent 6" w:uiPriority="50"/>
     <w:lsdException w:name="List Table 6 Colorful Accent 6" w:uiPriority="51"/>
     <w:lsdException w:name="List Table 7 Colorful Accent 6" w:uiPriority="52"/>
+    <w:lsdException w:name="Mention" w:semiHidden="1" w:unhideWhenUsed="1"/>
+    <w:lsdException w:name="Smart Hyperlink" w:semiHidden="1" w:unhideWhenUsed="1"/>
+    <w:lsdException w:name="Hashtag" w:semiHidden="1" w:unhideWhenUsed="1"/>
+    <w:lsdException w:name="Unresolved Mention" w:semiHidden="1" w:unhideWhenUsed="1"/>
   </w:latentStyles>
   <w:style w:type="paragraph" w:default="1" w:styleId="Normal">
     <w:name w:val="Normal"/>
@@ -1180,11 +1193,23 @@
       <w:u w:val="single"/>
     </w:rPr>
   </w:style>
+  <w:style w:type="character" w:styleId="UnresolvedMention">
+    <w:name w:val="Unresolved Mention"/>
+    <w:basedOn w:val="DefaultParagraphFont"/>
+    <w:uiPriority w:val="99"/>
+    <w:semiHidden/>
+    <w:unhideWhenUsed/>
+    <w:rsid w:val="00341E05"/>
+    <w:rPr>
+      <w:color w:val="605E5C"/>
+      <w:shd w:val="clear" w:color="auto" w:fill="E1DFDD"/>
+    </w:rPr>
+  </w:style>
 </w:styles>
 </file>
 
 <file path=word/glossary/document.xml><?xml version="1.0" encoding="utf-8"?>
-<w:glossaryDocument xmlns:wpc="http://schemas.microsoft.com/office/word/2010/wordprocessingCanvas" xmlns:mc="http://schemas.openxmlformats.org/markup-compatibility/2006" xmlns:o="urn:schemas-microsoft-com:office:office" xmlns:r="http://schemas.openxmlformats.org/officeDocument/2006/relationships" xmlns:m="http://schemas.openxmlformats.org/officeDocument/2006/math" xmlns:v="urn:schemas-microsoft-com:vml" xmlns:wp14="http://schemas.microsoft.com/office/word/2010/wordprocessingDrawing" xmlns:wp="http://schemas.openxmlformats.org/drawingml/2006/wordprocessingDrawing" xmlns:w10="urn:schemas-microsoft-com:office:word" xmlns:w="http://schemas.openxmlformats.org/wordprocessingml/2006/main" xmlns:w14="http://schemas.microsoft.com/office/word/2010/wordml" xmlns:w15="http://schemas.microsoft.com/office/word/2012/wordml" xmlns:wpg="http://schemas.microsoft.com/office/word/2010/wordprocessingGroup" xmlns:wpi="http://schemas.microsoft.com/office/word/2010/wordprocessingInk" xmlns:wne="http://schemas.microsoft.com/office/word/2006/wordml" xmlns:wps="http://schemas.microsoft.com/office/word/2010/wordprocessingShape" mc:Ignorable="w14 w15 wp14">
+<w:glossaryDocument xmlns:wpc="http://schemas.microsoft.com/office/word/2010/wordprocessingCanvas" xmlns:cx="http://schemas.microsoft.com/office/drawing/2014/chartex" xmlns:cx1="http://schemas.microsoft.com/office/drawing/2015/9/8/chartex" xmlns:cx2="http://schemas.microsoft.com/office/drawing/2015/10/21/chartex" xmlns:cx3="http://schemas.microsoft.com/office/drawing/2016/5/9/chartex" xmlns:cx4="http://schemas.microsoft.com/office/drawing/2016/5/10/chartex" xmlns:cx5="http://schemas.microsoft.com/office/drawing/2016/5/11/chartex" xmlns:cx6="http://schemas.microsoft.com/office/drawing/2016/5/12/chartex" xmlns:cx7="http://schemas.microsoft.com/office/drawing/2016/5/13/chartex" xmlns:cx8="http://schemas.microsoft.com/office/drawing/2016/5/14/chartex" xmlns:mc="http://schemas.openxmlformats.org/markup-compatibility/2006" xmlns:aink="http://schemas.microsoft.com/office/drawing/2016/ink" xmlns:am3d="http://schemas.microsoft.com/office/drawing/2017/model3d" xmlns:o="urn:schemas-microsoft-com:office:office" xmlns:r="http://schemas.openxmlformats.org/officeDocument/2006/relationships" xmlns:m="http://schemas.openxmlformats.org/officeDocument/2006/math" xmlns:v="urn:schemas-microsoft-com:vml" xmlns:wp14="http://schemas.microsoft.com/office/word/2010/wordprocessingDrawing" xmlns:wp="http://schemas.openxmlformats.org/drawingml/2006/wordprocessingDrawing" xmlns:w10="urn:schemas-microsoft-com:office:word" xmlns:w="http://schemas.openxmlformats.org/wordprocessingml/2006/main" xmlns:w14="http://schemas.microsoft.com/office/word/2010/wordml" xmlns:w15="http://schemas.microsoft.com/office/word/2012/wordml" xmlns:w16cid="http://schemas.microsoft.com/office/word/2016/wordml/cid" xmlns:w16se="http://schemas.microsoft.com/office/word/2015/wordml/symex" xmlns:wpg="http://schemas.microsoft.com/office/word/2010/wordprocessingGroup" xmlns:wpi="http://schemas.microsoft.com/office/word/2010/wordprocessingInk" xmlns:wne="http://schemas.microsoft.com/office/word/2006/wordml" xmlns:wps="http://schemas.microsoft.com/office/word/2010/wordprocessingShape" mc:Ignorable="w14 w15 w16se w16cid wp14">
   <w:docParts>
     <w:docPart>
       <w:docPartPr>
@@ -1208,7 +1233,7 @@
           </w:pPr>
           <w:r>
             <w:rPr>
-              <w:color w:val="5B9BD5" w:themeColor="accent1"/>
+              <w:color w:val="4472C4" w:themeColor="accent1"/>
               <w:sz w:val="20"/>
               <w:szCs w:val="20"/>
             </w:rPr>
@@ -1240,7 +1265,7 @@
           <w:r>
             <w:rPr>
               <w:caps/>
-              <w:color w:val="5B9BD5" w:themeColor="accent1"/>
+              <w:color w:val="4472C4" w:themeColor="accent1"/>
             </w:rPr>
             <w:t>[Document title]</w:t>
           </w:r>
@@ -1252,7 +1277,7 @@
 </file>
 
 <file path=word/glossary/fontTable.xml><?xml version="1.0" encoding="utf-8"?>
-<w:fonts xmlns:mc="http://schemas.openxmlformats.org/markup-compatibility/2006" xmlns:r="http://schemas.openxmlformats.org/officeDocument/2006/relationships" xmlns:w="http://schemas.openxmlformats.org/wordprocessingml/2006/main" xmlns:w14="http://schemas.microsoft.com/office/word/2010/wordml" xmlns:w15="http://schemas.microsoft.com/office/word/2012/wordml" mc:Ignorable="w14 w15">
+<w:fonts xmlns:mc="http://schemas.openxmlformats.org/markup-compatibility/2006" xmlns:r="http://schemas.openxmlformats.org/officeDocument/2006/relationships" xmlns:w="http://schemas.openxmlformats.org/wordprocessingml/2006/main" xmlns:w14="http://schemas.microsoft.com/office/word/2010/wordml" xmlns:w15="http://schemas.microsoft.com/office/word/2012/wordml" xmlns:w16cid="http://schemas.microsoft.com/office/word/2016/wordml/cid" xmlns:w16se="http://schemas.microsoft.com/office/word/2015/wordml/symex" mc:Ignorable="w14 w15 w16se w16cid">
   <w:font w:name="Times New Roman">
     <w:panose1 w:val="02020603050405020304"/>
     <w:charset w:val="00"/>
@@ -1282,11 +1307,27 @@
     <w:pitch w:val="variable"/>
     <w:sig w:usb0="E0002AFF" w:usb1="C000247B" w:usb2="00000009" w:usb3="00000000" w:csb0="000001FF" w:csb1="00000000"/>
   </w:font>
+  <w:font w:name="DengXian">
+    <w:altName w:val="等线"/>
+    <w:panose1 w:val="02010600030101010101"/>
+    <w:charset w:val="86"/>
+    <w:family w:val="modern"/>
+    <w:pitch w:val="fixed"/>
+    <w:sig w:usb0="00000001" w:usb1="080E0000" w:usb2="00000010" w:usb3="00000000" w:csb0="00040000" w:csb1="00000000"/>
+  </w:font>
+  <w:font w:name="DengXian Light">
+    <w:altName w:val="等线 Light"/>
+    <w:panose1 w:val="00000000000000000000"/>
+    <w:charset w:val="86"/>
+    <w:family w:val="roman"/>
+    <w:notTrueType/>
+    <w:pitch w:val="default"/>
+  </w:font>
 </w:fonts>
 </file>
 
 <file path=word/glossary/settings.xml><?xml version="1.0" encoding="utf-8"?>
-<w:settings xmlns:mc="http://schemas.openxmlformats.org/markup-compatibility/2006" xmlns:o="urn:schemas-microsoft-com:office:office" xmlns:r="http://schemas.openxmlformats.org/officeDocument/2006/relationships" xmlns:m="http://schemas.openxmlformats.org/officeDocument/2006/math" xmlns:v="urn:schemas-microsoft-com:vml" xmlns:w10="urn:schemas-microsoft-com:office:word" xmlns:w="http://schemas.openxmlformats.org/wordprocessingml/2006/main" xmlns:w14="http://schemas.microsoft.com/office/word/2010/wordml" xmlns:w15="http://schemas.microsoft.com/office/word/2012/wordml" xmlns:sl="http://schemas.openxmlformats.org/schemaLibrary/2006/main" mc:Ignorable="w14 w15">
+<w:settings xmlns:mc="http://schemas.openxmlformats.org/markup-compatibility/2006" xmlns:o="urn:schemas-microsoft-com:office:office" xmlns:r="http://schemas.openxmlformats.org/officeDocument/2006/relationships" xmlns:m="http://schemas.openxmlformats.org/officeDocument/2006/math" xmlns:v="urn:schemas-microsoft-com:vml" xmlns:w10="urn:schemas-microsoft-com:office:word" xmlns:w="http://schemas.openxmlformats.org/wordprocessingml/2006/main" xmlns:w14="http://schemas.microsoft.com/office/word/2010/wordml" xmlns:w15="http://schemas.microsoft.com/office/word/2012/wordml" xmlns:w16cid="http://schemas.microsoft.com/office/word/2016/wordml/cid" xmlns:w16se="http://schemas.microsoft.com/office/word/2015/wordml/symex" xmlns:sl="http://schemas.openxmlformats.org/schemaLibrary/2006/main" mc:Ignorable="w14 w15 w16se w16cid">
   <w:view w:val="normal"/>
   <w:defaultTabStop w:val="720"/>
   <w:characterSpacingControl w:val="doNotCompress"/>
@@ -1297,6 +1338,7 @@
     <w:compatSetting w:name="enableOpenTypeFeatures" w:uri="http://schemas.microsoft.com/office/word" w:val="1"/>
     <w:compatSetting w:name="doNotFlipMirrorIndents" w:uri="http://schemas.microsoft.com/office/word" w:val="1"/>
     <w:compatSetting w:name="differentiateMultirowTableHeaders" w:uri="http://schemas.microsoft.com/office/word" w:val="1"/>
+    <w:compatSetting w:name="useWord2013TrackBottomHyphenation" w:uri="http://schemas.microsoft.com/office/word" w:val="1"/>
   </w:compat>
   <w:rsids>
     <w:rsidRoot w:val="0010362E"/>
@@ -1335,7 +1377,7 @@
 </file>
 
 <file path=word/glossary/styles.xml><?xml version="1.0" encoding="utf-8"?>
-<w:styles xmlns:mc="http://schemas.openxmlformats.org/markup-compatibility/2006" xmlns:r="http://schemas.openxmlformats.org/officeDocument/2006/relationships" xmlns:w="http://schemas.openxmlformats.org/wordprocessingml/2006/main" xmlns:w14="http://schemas.microsoft.com/office/word/2010/wordml" xmlns:w15="http://schemas.microsoft.com/office/word/2012/wordml" mc:Ignorable="w14 w15">
+<w:styles xmlns:mc="http://schemas.openxmlformats.org/markup-compatibility/2006" xmlns:r="http://schemas.openxmlformats.org/officeDocument/2006/relationships" xmlns:w="http://schemas.openxmlformats.org/wordprocessingml/2006/main" xmlns:w14="http://schemas.microsoft.com/office/word/2010/wordml" xmlns:w15="http://schemas.microsoft.com/office/word/2012/wordml" xmlns:w16cid="http://schemas.microsoft.com/office/word/2016/wordml/cid" xmlns:w16se="http://schemas.microsoft.com/office/word/2015/wordml/symex" mc:Ignorable="w14 w15 w16se w16cid">
   <w:docDefaults>
     <w:rPrDefault>
       <w:rPr>
@@ -1351,7 +1393,7 @@
       </w:pPr>
     </w:pPrDefault>
   </w:docDefaults>
-  <w:latentStyles w:defLockedState="0" w:defUIPriority="99" w:defSemiHidden="0" w:defUnhideWhenUsed="0" w:defQFormat="0" w:count="371">
+  <w:latentStyles w:defLockedState="0" w:defUIPriority="99" w:defSemiHidden="0" w:defUnhideWhenUsed="0" w:defQFormat="0" w:count="375">
     <w:lsdException w:name="Normal" w:uiPriority="0" w:qFormat="1"/>
     <w:lsdException w:name="heading 1" w:uiPriority="9" w:qFormat="1"/>
     <w:lsdException w:name="heading 2" w:semiHidden="1" w:uiPriority="9" w:unhideWhenUsed="1" w:qFormat="1"/>
@@ -1457,7 +1499,6 @@
     <w:lsdException w:name="HTML Sample" w:semiHidden="1" w:unhideWhenUsed="1"/>
     <w:lsdException w:name="HTML Typewriter" w:semiHidden="1" w:unhideWhenUsed="1"/>
     <w:lsdException w:name="HTML Variable" w:semiHidden="1" w:unhideWhenUsed="1"/>
-    <w:lsdException w:name="Normal Table" w:semiHidden="1" w:unhideWhenUsed="1"/>
     <w:lsdException w:name="annotation subject" w:semiHidden="1" w:unhideWhenUsed="1"/>
     <w:lsdException w:name="No List" w:semiHidden="1" w:unhideWhenUsed="1"/>
     <w:lsdException w:name="Outline List 1" w:semiHidden="1" w:unhideWhenUsed="1"/>
@@ -1501,10 +1542,8 @@
     <w:lsdException w:name="Table Elegant" w:semiHidden="1" w:unhideWhenUsed="1"/>
     <w:lsdException w:name="Table Professional" w:semiHidden="1" w:unhideWhenUsed="1"/>
     <w:lsdException w:name="Table Subtle 1" w:semiHidden="1" w:unhideWhenUsed="1"/>
-    <w:lsdException w:name="Table Subtle 2" w:semiHidden="1" w:unhideWhenUsed="1"/>
     <w:lsdException w:name="Table Web 1" w:semiHidden="1" w:unhideWhenUsed="1"/>
     <w:lsdException w:name="Table Web 2" w:semiHidden="1" w:unhideWhenUsed="1"/>
-    <w:lsdException w:name="Table Web 3" w:semiHidden="1" w:unhideWhenUsed="1"/>
     <w:lsdException w:name="Balloon Text" w:semiHidden="1" w:unhideWhenUsed="1"/>
     <w:lsdException w:name="Table Grid" w:uiPriority="39"/>
     <w:lsdException w:name="Table Theme" w:semiHidden="1" w:unhideWhenUsed="1"/>
@@ -1723,6 +1762,10 @@
     <w:lsdException w:name="List Table 5 Dark Accent 6" w:uiPriority="50"/>
     <w:lsdException w:name="List Table 6 Colorful Accent 6" w:uiPriority="51"/>
     <w:lsdException w:name="List Table 7 Colorful Accent 6" w:uiPriority="52"/>
+    <w:lsdException w:name="Mention" w:semiHidden="1" w:unhideWhenUsed="1"/>
+    <w:lsdException w:name="Smart Hyperlink" w:semiHidden="1" w:unhideWhenUsed="1"/>
+    <w:lsdException w:name="Hashtag" w:semiHidden="1" w:unhideWhenUsed="1"/>
+    <w:lsdException w:name="Unresolved Mention" w:semiHidden="1" w:unhideWhenUsed="1"/>
   </w:latentStyles>
   <w:style w:type="paragraph" w:default="1" w:styleId="Normal">
     <w:name w:val="Normal"/>
@@ -1767,7 +1810,7 @@
 </file>
 
 <file path=word/glossary/webSettings.xml><?xml version="1.0" encoding="utf-8"?>
-<w:webSettings xmlns:mc="http://schemas.openxmlformats.org/markup-compatibility/2006" xmlns:r="http://schemas.openxmlformats.org/officeDocument/2006/relationships" xmlns:w="http://schemas.openxmlformats.org/wordprocessingml/2006/main" xmlns:w14="http://schemas.microsoft.com/office/word/2010/wordml" xmlns:w15="http://schemas.microsoft.com/office/word/2012/wordml" mc:Ignorable="w14 w15">
+<w:webSettings xmlns:mc="http://schemas.openxmlformats.org/markup-compatibility/2006" xmlns:r="http://schemas.openxmlformats.org/officeDocument/2006/relationships" xmlns:w="http://schemas.openxmlformats.org/wordprocessingml/2006/main" xmlns:w14="http://schemas.microsoft.com/office/word/2010/wordml" xmlns:w15="http://schemas.microsoft.com/office/word/2012/wordml" xmlns:w16cid="http://schemas.microsoft.com/office/word/2016/wordml/cid" xmlns:w16se="http://schemas.microsoft.com/office/word/2015/wordml/symex" mc:Ignorable="w14 w15 w16se w16cid">
   <w:optimizeForBrowser/>
   <w:allowPNG/>
 </w:webSettings>

</xml_diff>